<commit_message>
Document:installation and deployment instruction
</commit_message>
<xml_diff>
--- a/docs/AnyQuant股票分析系统安装部署说明书.docx
+++ b/docs/AnyQuant股票分析系统安装部署说明书.docx
@@ -228,9 +228,6 @@
     <w:p>
       <w:pPr>
         <w:ind w:left="360"/>
-        <w:rPr>
-          <w:rFonts w:hint="eastAsia"/>
-        </w:rPr>
       </w:pPr>
     </w:p>
     <w:p>
@@ -367,11 +364,6 @@
       </w:r>
     </w:p>
     <w:p>
-      <w:pPr>
-        <w:rPr>
-          <w:rFonts w:hint="eastAsia"/>
-        </w:rPr>
-      </w:pPr>
       <w:r>
         <w:tab/>
       </w:r>
@@ -693,13 +685,7 @@
         </w:tc>
       </w:tr>
     </w:tbl>
-    <w:p>
-      <w:pPr>
-        <w:rPr>
-          <w:rFonts w:hint="eastAsia"/>
-        </w:rPr>
-      </w:pPr>
-    </w:p>
+    <w:p/>
     <w:p>
       <w:pPr>
         <w:rPr>
@@ -787,19 +773,10 @@
         <w:t>不高。</w:t>
       </w:r>
     </w:p>
-    <w:p>
-      <w:pPr>
-        <w:rPr>
-          <w:rFonts w:hint="eastAsia"/>
-        </w:rPr>
-      </w:pPr>
-    </w:p>
+    <w:p/>
     <w:p>
       <w:pPr>
         <w:ind w:left="360"/>
-        <w:rPr>
-          <w:rFonts w:hint="eastAsia"/>
-        </w:rPr>
       </w:pPr>
       <w:r>
         <w:tab/>
@@ -871,9 +848,6 @@
           <w:p>
             <w:pPr>
               <w:jc w:val="center"/>
-              <w:rPr>
-                <w:rFonts w:hint="eastAsia"/>
-              </w:rPr>
             </w:pPr>
             <w:r>
               <w:rPr>
@@ -890,9 +864,6 @@
           <w:p>
             <w:pPr>
               <w:jc w:val="center"/>
-              <w:rPr>
-                <w:rFonts w:hint="eastAsia"/>
-              </w:rPr>
             </w:pPr>
             <w:r>
               <w:rPr>
@@ -909,9 +880,6 @@
           <w:p>
             <w:pPr>
               <w:jc w:val="center"/>
-              <w:rPr>
-                <w:rFonts w:hint="eastAsia"/>
-              </w:rPr>
             </w:pPr>
             <w:r>
               <w:rPr>
@@ -928,9 +896,6 @@
           <w:p>
             <w:pPr>
               <w:jc w:val="center"/>
-              <w:rPr>
-                <w:rFonts w:hint="eastAsia"/>
-              </w:rPr>
             </w:pPr>
             <w:r>
               <w:rPr>
@@ -949,9 +914,6 @@
           <w:p>
             <w:pPr>
               <w:jc w:val="center"/>
-              <w:rPr>
-                <w:rFonts w:hint="eastAsia"/>
-              </w:rPr>
             </w:pPr>
             <w:r>
               <w:rPr>
@@ -969,9 +931,6 @@
           <w:p>
             <w:pPr>
               <w:jc w:val="center"/>
-              <w:rPr>
-                <w:rFonts w:hint="eastAsia"/>
-              </w:rPr>
             </w:pPr>
             <w:r>
               <w:rPr>
@@ -988,9 +947,6 @@
           <w:p>
             <w:pPr>
               <w:jc w:val="center"/>
-              <w:rPr>
-                <w:rFonts w:hint="eastAsia"/>
-              </w:rPr>
             </w:pPr>
             <w:r>
               <w:t>3061935560@qq.com</w:t>
@@ -1004,9 +960,6 @@
           <w:p>
             <w:pPr>
               <w:jc w:val="center"/>
-              <w:rPr>
-                <w:rFonts w:hint="eastAsia"/>
-              </w:rPr>
             </w:pPr>
             <w:r>
               <w:rPr>
@@ -1037,9 +990,6 @@
           <w:p>
             <w:pPr>
               <w:jc w:val="center"/>
-              <w:rPr>
-                <w:rFonts w:hint="eastAsia"/>
-              </w:rPr>
             </w:pPr>
             <w:r>
               <w:rPr>
@@ -1056,9 +1006,6 @@
           <w:p>
             <w:pPr>
               <w:jc w:val="center"/>
-              <w:rPr>
-                <w:rFonts w:hint="eastAsia"/>
-              </w:rPr>
             </w:pPr>
             <w:r>
               <w:rPr>
@@ -1075,9 +1022,6 @@
           <w:p>
             <w:pPr>
               <w:jc w:val="center"/>
-              <w:rPr>
-                <w:rFonts w:hint="eastAsia"/>
-              </w:rPr>
             </w:pPr>
             <w:r>
               <w:t>529687214@qq.com</w:t>
@@ -1091,9 +1035,6 @@
           <w:p>
             <w:pPr>
               <w:jc w:val="center"/>
-              <w:rPr>
-                <w:rFonts w:hint="eastAsia"/>
-              </w:rPr>
             </w:pPr>
             <w:r>
               <w:rPr>
@@ -1130,9 +1071,6 @@
           <w:p>
             <w:pPr>
               <w:jc w:val="center"/>
-              <w:rPr>
-                <w:rFonts w:hint="eastAsia"/>
-              </w:rPr>
             </w:pPr>
             <w:r>
               <w:rPr>
@@ -1149,9 +1087,6 @@
           <w:p>
             <w:pPr>
               <w:jc w:val="center"/>
-              <w:rPr>
-                <w:rFonts w:hint="eastAsia"/>
-              </w:rPr>
             </w:pPr>
             <w:r>
               <w:rPr>
@@ -1168,9 +1103,6 @@
           <w:p>
             <w:pPr>
               <w:jc w:val="center"/>
-              <w:rPr>
-                <w:rFonts w:hint="eastAsia"/>
-              </w:rPr>
             </w:pPr>
             <w:r>
               <w:t>2062152567@qq.com</w:t>
@@ -1184,9 +1116,6 @@
           <w:p>
             <w:pPr>
               <w:jc w:val="center"/>
-              <w:rPr>
-                <w:rFonts w:hint="eastAsia"/>
-              </w:rPr>
             </w:pPr>
             <w:r>
               <w:rPr>
@@ -1217,9 +1146,6 @@
           <w:p>
             <w:pPr>
               <w:jc w:val="center"/>
-              <w:rPr>
-                <w:rFonts w:hint="eastAsia"/>
-              </w:rPr>
             </w:pPr>
             <w:proofErr w:type="gramStart"/>
             <w:r>
@@ -1238,9 +1164,6 @@
           <w:p>
             <w:pPr>
               <w:jc w:val="center"/>
-              <w:rPr>
-                <w:rFonts w:hint="eastAsia"/>
-              </w:rPr>
             </w:pPr>
             <w:r>
               <w:rPr>
@@ -1257,9 +1180,6 @@
           <w:p>
             <w:pPr>
               <w:jc w:val="center"/>
-              <w:rPr>
-                <w:rFonts w:hint="eastAsia"/>
-              </w:rPr>
             </w:pPr>
             <w:r>
               <w:t>609012010</w:t>
@@ -1279,9 +1199,6 @@
           <w:p>
             <w:pPr>
               <w:jc w:val="center"/>
-              <w:rPr>
-                <w:rFonts w:hint="eastAsia"/>
-              </w:rPr>
             </w:pPr>
             <w:r>
               <w:rPr>
@@ -1306,11 +1223,6 @@
       </w:tr>
     </w:tbl>
     <w:p>
-      <w:pPr>
-        <w:rPr>
-          <w:rFonts w:hint="eastAsia"/>
-        </w:rPr>
-      </w:pPr>
       <w:r>
         <w:rPr>
           <w:rFonts w:hint="eastAsia"/>
@@ -1352,11 +1264,6 @@
       </w:r>
     </w:p>
     <w:p>
-      <w:pPr>
-        <w:rPr>
-          <w:rFonts w:hint="eastAsia"/>
-        </w:rPr>
-      </w:pPr>
       <w:r>
         <w:tab/>
       </w:r>
@@ -1376,12 +1283,6 @@
         <w:t>Windows</w:t>
       </w:r>
       <w:r>
-        <w:t>或者</w:t>
-      </w:r>
-      <w:r>
-        <w:t>Mac OS</w:t>
-      </w:r>
-      <w:r>
         <w:rPr>
           <w:rFonts w:hint="eastAsia"/>
         </w:rPr>
@@ -1405,10 +1306,41 @@
         </w:rPr>
         <w:t>。</w:t>
       </w:r>
+      <w:r>
+        <w:rPr>
+          <w:rFonts w:hint="eastAsia"/>
+        </w:rPr>
+        <w:t>另需特别注意的是，</w:t>
+      </w:r>
+      <w:r>
+        <w:rPr>
+          <w:rFonts w:hint="eastAsia"/>
+        </w:rPr>
+        <w:t>JDK</w:t>
+      </w:r>
+      <w:r>
+        <w:rPr>
+          <w:rFonts w:hint="eastAsia"/>
+        </w:rPr>
+        <w:t>版本应为</w:t>
+      </w:r>
+      <w:r>
+        <w:rPr>
+          <w:rFonts w:hint="eastAsia"/>
+        </w:rPr>
+        <w:t>1.8</w:t>
+      </w:r>
+      <w:r>
+        <w:rPr>
+          <w:rFonts w:hint="eastAsia"/>
+        </w:rPr>
+        <w:t>。</w:t>
+      </w:r>
+    </w:p>
+    <w:p>
       <w:bookmarkStart w:id="0" w:name="_GoBack"/>
       <w:bookmarkEnd w:id="0"/>
     </w:p>
-    <w:p/>
     <w:sectPr>
       <w:pgSz w:w="11906" w:h="16838"/>
       <w:pgMar w:top="1440" w:right="1800" w:bottom="1440" w:left="1800" w:header="851" w:footer="992" w:gutter="0"/>

</xml_diff>

<commit_message>
Other:installation and deployment instruction
</commit_message>
<xml_diff>
--- a/docs/AnyQuant股票分析系统安装部署说明书.docx
+++ b/docs/AnyQuant股票分析系统安装部署说明书.docx
@@ -67,8 +67,10 @@
           <w:sz w:val="24"/>
           <w:szCs w:val="24"/>
         </w:rPr>
-        <w:t>2016.3.18</w:t>
-      </w:r>
+        <w:t>2016.3.19</w:t>
+      </w:r>
+      <w:bookmarkStart w:id="0" w:name="_GoBack"/>
+      <w:bookmarkEnd w:id="0"/>
     </w:p>
     <w:p/>
     <w:p>
@@ -1309,38 +1311,542 @@
       <w:r>
         <w:rPr>
           <w:rFonts w:hint="eastAsia"/>
+          <w:color w:val="FF0000"/>
         </w:rPr>
         <w:t>另需特别注意的是，</w:t>
       </w:r>
       <w:r>
         <w:rPr>
           <w:rFonts w:hint="eastAsia"/>
+          <w:color w:val="FF0000"/>
         </w:rPr>
         <w:t>JDK</w:t>
       </w:r>
       <w:r>
         <w:rPr>
           <w:rFonts w:hint="eastAsia"/>
+          <w:color w:val="FF0000"/>
         </w:rPr>
         <w:t>版本应为</w:t>
       </w:r>
       <w:r>
         <w:rPr>
           <w:rFonts w:hint="eastAsia"/>
+          <w:color w:val="FF0000"/>
         </w:rPr>
         <w:t>1.8</w:t>
       </w:r>
       <w:r>
         <w:rPr>
           <w:rFonts w:hint="eastAsia"/>
+          <w:color w:val="FF0000"/>
         </w:rPr>
         <w:t>。</w:t>
       </w:r>
     </w:p>
     <w:p>
-      <w:bookmarkStart w:id="0" w:name="_GoBack"/>
-      <w:bookmarkEnd w:id="0"/>
-    </w:p>
+      <w:pPr>
+        <w:rPr>
+          <w:rFonts w:hint="eastAsia"/>
+        </w:rPr>
+      </w:pPr>
+      <w:r>
+        <w:rPr>
+          <w:rFonts w:hint="eastAsia"/>
+        </w:rPr>
+        <w:tab/>
+        <w:t>3.1</w:t>
+      </w:r>
+      <w:r>
+        <w:rPr>
+          <w:rFonts w:hint="eastAsia"/>
+        </w:rPr>
+        <w:t>拥有本软件的安装包，双击打开。</w:t>
+      </w:r>
+    </w:p>
+    <w:p>
+      <w:r>
+        <w:rPr>
+          <w:noProof/>
+        </w:rPr>
+        <w:drawing>
+          <wp:inline distT="0" distB="0" distL="0" distR="0">
+            <wp:extent cx="5274310" cy="2828925"/>
+            <wp:effectExtent l="0" t="0" r="2540" b="9525"/>
+            <wp:docPr id="1" name="图片 1"/>
+            <wp:cNvGraphicFramePr>
+              <a:graphicFrameLocks xmlns:a="http://schemas.openxmlformats.org/drawingml/2006/main" noChangeAspect="1"/>
+            </wp:cNvGraphicFramePr>
+            <a:graphic xmlns:a="http://schemas.openxmlformats.org/drawingml/2006/main">
+              <a:graphicData uri="http://schemas.openxmlformats.org/drawingml/2006/picture">
+                <pic:pic xmlns:pic="http://schemas.openxmlformats.org/drawingml/2006/picture">
+                  <pic:nvPicPr>
+                    <pic:cNvPr id="1" name="QQ图片20160319163926.png"/>
+                    <pic:cNvPicPr/>
+                  </pic:nvPicPr>
+                  <pic:blipFill>
+                    <a:blip r:embed="rId5">
+                      <a:extLst>
+                        <a:ext uri="{28A0092B-C50C-407E-A947-70E740481C1C}">
+                          <a14:useLocalDpi xmlns:a14="http://schemas.microsoft.com/office/drawing/2010/main" val="0"/>
+                        </a:ext>
+                      </a:extLst>
+                    </a:blip>
+                    <a:stretch>
+                      <a:fillRect/>
+                    </a:stretch>
+                  </pic:blipFill>
+                  <pic:spPr>
+                    <a:xfrm>
+                      <a:off x="0" y="0"/>
+                      <a:ext cx="5274310" cy="2828925"/>
+                    </a:xfrm>
+                    <a:prstGeom prst="rect">
+                      <a:avLst/>
+                    </a:prstGeom>
+                  </pic:spPr>
+                </pic:pic>
+              </a:graphicData>
+            </a:graphic>
+          </wp:inline>
+        </w:drawing>
+      </w:r>
+    </w:p>
+    <w:p>
+      <w:r>
+        <w:tab/>
+        <w:t>3.2</w:t>
+      </w:r>
+      <w:r>
+        <w:t>点击下一步进行安装</w:t>
+      </w:r>
+      <w:r>
+        <w:rPr>
+          <w:rFonts w:hint="eastAsia"/>
+        </w:rPr>
+        <w:t>，</w:t>
+      </w:r>
+      <w:r>
+        <w:t>取消则退出安装</w:t>
+      </w:r>
+      <w:r>
+        <w:rPr>
+          <w:rFonts w:hint="eastAsia"/>
+        </w:rPr>
+        <w:t>。</w:t>
+      </w:r>
+    </w:p>
+    <w:p>
+      <w:pPr>
+        <w:rPr>
+          <w:rFonts w:hint="eastAsia"/>
+        </w:rPr>
+      </w:pPr>
+      <w:r>
+        <w:rPr>
+          <w:rFonts w:hint="eastAsia"/>
+          <w:noProof/>
+        </w:rPr>
+        <w:lastRenderedPageBreak/>
+        <w:drawing>
+          <wp:inline distT="0" distB="0" distL="0" distR="0">
+            <wp:extent cx="5274310" cy="4115435"/>
+            <wp:effectExtent l="0" t="0" r="2540" b="0"/>
+            <wp:docPr id="2" name="图片 2"/>
+            <wp:cNvGraphicFramePr>
+              <a:graphicFrameLocks xmlns:a="http://schemas.openxmlformats.org/drawingml/2006/main" noChangeAspect="1"/>
+            </wp:cNvGraphicFramePr>
+            <a:graphic xmlns:a="http://schemas.openxmlformats.org/drawingml/2006/main">
+              <a:graphicData uri="http://schemas.openxmlformats.org/drawingml/2006/picture">
+                <pic:pic xmlns:pic="http://schemas.openxmlformats.org/drawingml/2006/picture">
+                  <pic:nvPicPr>
+                    <pic:cNvPr id="2" name="QQ图片20160319163932.png"/>
+                    <pic:cNvPicPr/>
+                  </pic:nvPicPr>
+                  <pic:blipFill>
+                    <a:blip r:embed="rId6">
+                      <a:extLst>
+                        <a:ext uri="{28A0092B-C50C-407E-A947-70E740481C1C}">
+                          <a14:useLocalDpi xmlns:a14="http://schemas.microsoft.com/office/drawing/2010/main" val="0"/>
+                        </a:ext>
+                      </a:extLst>
+                    </a:blip>
+                    <a:stretch>
+                      <a:fillRect/>
+                    </a:stretch>
+                  </pic:blipFill>
+                  <pic:spPr>
+                    <a:xfrm>
+                      <a:off x="0" y="0"/>
+                      <a:ext cx="5274310" cy="4115435"/>
+                    </a:xfrm>
+                    <a:prstGeom prst="rect">
+                      <a:avLst/>
+                    </a:prstGeom>
+                  </pic:spPr>
+                </pic:pic>
+              </a:graphicData>
+            </a:graphic>
+          </wp:inline>
+        </w:drawing>
+      </w:r>
+    </w:p>
+    <w:p>
+      <w:pPr>
+        <w:rPr>
+          <w:rFonts w:hint="eastAsia"/>
+        </w:rPr>
+      </w:pPr>
+      <w:r>
+        <w:tab/>
+        <w:t>3.3</w:t>
+      </w:r>
+      <w:r>
+        <w:t>选择安装路径</w:t>
+      </w:r>
+      <w:r>
+        <w:rPr>
+          <w:rFonts w:hint="eastAsia"/>
+        </w:rPr>
+        <w:t>。</w:t>
+      </w:r>
+      <w:r>
+        <w:t>确认则点击下一步</w:t>
+      </w:r>
+      <w:r>
+        <w:rPr>
+          <w:rFonts w:hint="eastAsia"/>
+        </w:rPr>
+        <w:t>，</w:t>
+      </w:r>
+      <w:r>
+        <w:t>若上一步有错误则点击上一步返回</w:t>
+      </w:r>
+      <w:r>
+        <w:rPr>
+          <w:rFonts w:hint="eastAsia"/>
+        </w:rPr>
+        <w:t>，</w:t>
+      </w:r>
+      <w:r>
+        <w:t>点击取消则退出本次安装</w:t>
+      </w:r>
+      <w:r>
+        <w:rPr>
+          <w:rFonts w:hint="eastAsia"/>
+        </w:rPr>
+        <w:t>。</w:t>
+      </w:r>
+    </w:p>
+    <w:p>
+      <w:r>
+        <w:rPr>
+          <w:noProof/>
+        </w:rPr>
+        <w:drawing>
+          <wp:inline distT="0" distB="0" distL="0" distR="0">
+            <wp:extent cx="5274310" cy="4115435"/>
+            <wp:effectExtent l="0" t="0" r="2540" b="0"/>
+            <wp:docPr id="3" name="图片 3"/>
+            <wp:cNvGraphicFramePr>
+              <a:graphicFrameLocks xmlns:a="http://schemas.openxmlformats.org/drawingml/2006/main" noChangeAspect="1"/>
+            </wp:cNvGraphicFramePr>
+            <a:graphic xmlns:a="http://schemas.openxmlformats.org/drawingml/2006/main">
+              <a:graphicData uri="http://schemas.openxmlformats.org/drawingml/2006/picture">
+                <pic:pic xmlns:pic="http://schemas.openxmlformats.org/drawingml/2006/picture">
+                  <pic:nvPicPr>
+                    <pic:cNvPr id="3" name="QQ图片20160319163936.png"/>
+                    <pic:cNvPicPr/>
+                  </pic:nvPicPr>
+                  <pic:blipFill>
+                    <a:blip r:embed="rId7">
+                      <a:extLst>
+                        <a:ext uri="{28A0092B-C50C-407E-A947-70E740481C1C}">
+                          <a14:useLocalDpi xmlns:a14="http://schemas.microsoft.com/office/drawing/2010/main" val="0"/>
+                        </a:ext>
+                      </a:extLst>
+                    </a:blip>
+                    <a:stretch>
+                      <a:fillRect/>
+                    </a:stretch>
+                  </pic:blipFill>
+                  <pic:spPr>
+                    <a:xfrm>
+                      <a:off x="0" y="0"/>
+                      <a:ext cx="5274310" cy="4115435"/>
+                    </a:xfrm>
+                    <a:prstGeom prst="rect">
+                      <a:avLst/>
+                    </a:prstGeom>
+                  </pic:spPr>
+                </pic:pic>
+              </a:graphicData>
+            </a:graphic>
+          </wp:inline>
+        </w:drawing>
+      </w:r>
+    </w:p>
+    <w:p>
+      <w:pPr>
+        <w:rPr>
+          <w:rFonts w:hint="eastAsia"/>
+        </w:rPr>
+      </w:pPr>
+      <w:r>
+        <w:lastRenderedPageBreak/>
+        <w:tab/>
+        <w:t>3.4</w:t>
+      </w:r>
+      <w:r>
+        <w:t>点击安装则开始安装</w:t>
+      </w:r>
+      <w:r>
+        <w:rPr>
+          <w:rFonts w:hint="eastAsia"/>
+        </w:rPr>
+        <w:t>，</w:t>
+      </w:r>
+      <w:r>
+        <w:t>点击上一步则返回</w:t>
+      </w:r>
+      <w:r>
+        <w:rPr>
+          <w:rFonts w:hint="eastAsia"/>
+        </w:rPr>
+        <w:t>，</w:t>
+      </w:r>
+      <w:r>
+        <w:t>点击取消则退出本次安装</w:t>
+      </w:r>
+      <w:r>
+        <w:rPr>
+          <w:rFonts w:hint="eastAsia"/>
+        </w:rPr>
+        <w:t>。</w:t>
+      </w:r>
+    </w:p>
+    <w:p>
+      <w:pPr>
+        <w:rPr>
+          <w:rFonts w:hint="eastAsia"/>
+        </w:rPr>
+      </w:pPr>
+      <w:r>
+        <w:rPr>
+          <w:rFonts w:hint="eastAsia"/>
+          <w:noProof/>
+        </w:rPr>
+        <w:drawing>
+          <wp:inline distT="0" distB="0" distL="0" distR="0">
+            <wp:extent cx="5274310" cy="4115435"/>
+            <wp:effectExtent l="0" t="0" r="2540" b="0"/>
+            <wp:docPr id="4" name="图片 4"/>
+            <wp:cNvGraphicFramePr>
+              <a:graphicFrameLocks xmlns:a="http://schemas.openxmlformats.org/drawingml/2006/main" noChangeAspect="1"/>
+            </wp:cNvGraphicFramePr>
+            <a:graphic xmlns:a="http://schemas.openxmlformats.org/drawingml/2006/main">
+              <a:graphicData uri="http://schemas.openxmlformats.org/drawingml/2006/picture">
+                <pic:pic xmlns:pic="http://schemas.openxmlformats.org/drawingml/2006/picture">
+                  <pic:nvPicPr>
+                    <pic:cNvPr id="4" name="QQ图片20160319163939.png"/>
+                    <pic:cNvPicPr/>
+                  </pic:nvPicPr>
+                  <pic:blipFill>
+                    <a:blip r:embed="rId8">
+                      <a:extLst>
+                        <a:ext uri="{28A0092B-C50C-407E-A947-70E740481C1C}">
+                          <a14:useLocalDpi xmlns:a14="http://schemas.microsoft.com/office/drawing/2010/main" val="0"/>
+                        </a:ext>
+                      </a:extLst>
+                    </a:blip>
+                    <a:stretch>
+                      <a:fillRect/>
+                    </a:stretch>
+                  </pic:blipFill>
+                  <pic:spPr>
+                    <a:xfrm>
+                      <a:off x="0" y="0"/>
+                      <a:ext cx="5274310" cy="4115435"/>
+                    </a:xfrm>
+                    <a:prstGeom prst="rect">
+                      <a:avLst/>
+                    </a:prstGeom>
+                  </pic:spPr>
+                </pic:pic>
+              </a:graphicData>
+            </a:graphic>
+          </wp:inline>
+        </w:drawing>
+      </w:r>
+    </w:p>
+    <w:p>
+      <w:pPr>
+        <w:rPr>
+          <w:rFonts w:hint="eastAsia"/>
+        </w:rPr>
+      </w:pPr>
+      <w:r>
+        <w:tab/>
+        <w:t>3.5</w:t>
+      </w:r>
+      <w:r>
+        <w:t>进入安装界面</w:t>
+      </w:r>
+      <w:r>
+        <w:rPr>
+          <w:rFonts w:hint="eastAsia"/>
+        </w:rPr>
+        <w:t>，</w:t>
+      </w:r>
+      <w:r>
+        <w:t>等待安装完成</w:t>
+      </w:r>
+      <w:r>
+        <w:rPr>
+          <w:rFonts w:hint="eastAsia"/>
+        </w:rPr>
+        <w:t>，</w:t>
+      </w:r>
+      <w:r>
+        <w:t>点击取消则退出本次安装</w:t>
+      </w:r>
+      <w:r>
+        <w:rPr>
+          <w:rFonts w:hint="eastAsia"/>
+        </w:rPr>
+        <w:t>。</w:t>
+      </w:r>
+    </w:p>
+    <w:p>
+      <w:pPr>
+        <w:rPr>
+          <w:rFonts w:hint="eastAsia"/>
+        </w:rPr>
+      </w:pPr>
+      <w:r>
+        <w:rPr>
+          <w:rFonts w:hint="eastAsia"/>
+          <w:noProof/>
+        </w:rPr>
+        <w:drawing>
+          <wp:inline distT="0" distB="0" distL="0" distR="0">
+            <wp:extent cx="5274310" cy="4115435"/>
+            <wp:effectExtent l="0" t="0" r="2540" b="0"/>
+            <wp:docPr id="5" name="图片 5"/>
+            <wp:cNvGraphicFramePr>
+              <a:graphicFrameLocks xmlns:a="http://schemas.openxmlformats.org/drawingml/2006/main" noChangeAspect="1"/>
+            </wp:cNvGraphicFramePr>
+            <a:graphic xmlns:a="http://schemas.openxmlformats.org/drawingml/2006/main">
+              <a:graphicData uri="http://schemas.openxmlformats.org/drawingml/2006/picture">
+                <pic:pic xmlns:pic="http://schemas.openxmlformats.org/drawingml/2006/picture">
+                  <pic:nvPicPr>
+                    <pic:cNvPr id="5" name="QQ图片20160319163943.png"/>
+                    <pic:cNvPicPr/>
+                  </pic:nvPicPr>
+                  <pic:blipFill>
+                    <a:blip r:embed="rId9">
+                      <a:extLst>
+                        <a:ext uri="{28A0092B-C50C-407E-A947-70E740481C1C}">
+                          <a14:useLocalDpi xmlns:a14="http://schemas.microsoft.com/office/drawing/2010/main" val="0"/>
+                        </a:ext>
+                      </a:extLst>
+                    </a:blip>
+                    <a:stretch>
+                      <a:fillRect/>
+                    </a:stretch>
+                  </pic:blipFill>
+                  <pic:spPr>
+                    <a:xfrm>
+                      <a:off x="0" y="0"/>
+                      <a:ext cx="5274310" cy="4115435"/>
+                    </a:xfrm>
+                    <a:prstGeom prst="rect">
+                      <a:avLst/>
+                    </a:prstGeom>
+                  </pic:spPr>
+                </pic:pic>
+              </a:graphicData>
+            </a:graphic>
+          </wp:inline>
+        </w:drawing>
+      </w:r>
+    </w:p>
+    <w:p>
+      <w:pPr>
+        <w:rPr>
+          <w:rFonts w:hint="eastAsia"/>
+        </w:rPr>
+      </w:pPr>
+      <w:r>
+        <w:lastRenderedPageBreak/>
+        <w:tab/>
+        <w:t>3.6</w:t>
+      </w:r>
+      <w:r>
+        <w:t>点击完成则完成本软件安装并退出安装向导</w:t>
+      </w:r>
+      <w:r>
+        <w:rPr>
+          <w:rFonts w:hint="eastAsia"/>
+        </w:rPr>
+        <w:t>。</w:t>
+      </w:r>
+    </w:p>
+    <w:p>
+      <w:pPr>
+        <w:rPr>
+          <w:rFonts w:hint="eastAsia"/>
+        </w:rPr>
+      </w:pPr>
+      <w:r>
+        <w:rPr>
+          <w:rFonts w:hint="eastAsia"/>
+          <w:noProof/>
+        </w:rPr>
+        <w:drawing>
+          <wp:inline distT="0" distB="0" distL="0" distR="0">
+            <wp:extent cx="5274310" cy="4115435"/>
+            <wp:effectExtent l="0" t="0" r="2540" b="0"/>
+            <wp:docPr id="6" name="图片 6"/>
+            <wp:cNvGraphicFramePr>
+              <a:graphicFrameLocks xmlns:a="http://schemas.openxmlformats.org/drawingml/2006/main" noChangeAspect="1"/>
+            </wp:cNvGraphicFramePr>
+            <a:graphic xmlns:a="http://schemas.openxmlformats.org/drawingml/2006/main">
+              <a:graphicData uri="http://schemas.openxmlformats.org/drawingml/2006/picture">
+                <pic:pic xmlns:pic="http://schemas.openxmlformats.org/drawingml/2006/picture">
+                  <pic:nvPicPr>
+                    <pic:cNvPr id="6" name="QQ图片20160319163947.png"/>
+                    <pic:cNvPicPr/>
+                  </pic:nvPicPr>
+                  <pic:blipFill>
+                    <a:blip r:embed="rId10">
+                      <a:extLst>
+                        <a:ext uri="{28A0092B-C50C-407E-A947-70E740481C1C}">
+                          <a14:useLocalDpi xmlns:a14="http://schemas.microsoft.com/office/drawing/2010/main" val="0"/>
+                        </a:ext>
+                      </a:extLst>
+                    </a:blip>
+                    <a:stretch>
+                      <a:fillRect/>
+                    </a:stretch>
+                  </pic:blipFill>
+                  <pic:spPr>
+                    <a:xfrm>
+                      <a:off x="0" y="0"/>
+                      <a:ext cx="5274310" cy="4115435"/>
+                    </a:xfrm>
+                    <a:prstGeom prst="rect">
+                      <a:avLst/>
+                    </a:prstGeom>
+                  </pic:spPr>
+                </pic:pic>
+              </a:graphicData>
+            </a:graphic>
+          </wp:inline>
+        </w:drawing>
+      </w:r>
+    </w:p>
+    <w:p/>
     <w:sectPr>
       <w:pgSz w:w="11906" w:h="16838"/>
       <w:pgMar w:top="1440" w:right="1800" w:bottom="1440" w:left="1800" w:header="851" w:footer="992" w:gutter="0"/>

</xml_diff>